<commit_message>
commit update use case
</commit_message>
<xml_diff>
--- a/stuff/danhhc/Spec-fix(30-5-2014).docx
+++ b/stuff/danhhc/Spec-fix(30-5-2014).docx
@@ -27691,25 +27691,15 @@
                 <w:sz w:val="24"/>
                 <w:szCs w:val="24"/>
               </w:rPr>
-              <w:t>notification</w:t>
-            </w:r>
-            <w:r>
-              <w:rPr>
-                <w:rFonts w:ascii="Times New Roman" w:hAnsi="Times New Roman" w:cs="Times New Roman"/>
-                <w:sz w:val="24"/>
-                <w:szCs w:val="24"/>
-              </w:rPr>
-              <w:t xml:space="preserve"> is sent</w:t>
-            </w:r>
-            <w:bookmarkStart w:id="4" w:name="_GoBack"/>
-            <w:bookmarkEnd w:id="4"/>
-            <w:r>
-              <w:rPr>
-                <w:rFonts w:ascii="Times New Roman" w:hAnsi="Times New Roman" w:cs="Times New Roman"/>
-                <w:sz w:val="24"/>
-                <w:szCs w:val="24"/>
-              </w:rPr>
-              <w:t xml:space="preserve"> to member successfully.</w:t>
+              <w:t>member receives notification</w:t>
+            </w:r>
+            <w:r>
+              <w:rPr>
+                <w:rFonts w:ascii="Times New Roman" w:hAnsi="Times New Roman" w:cs="Times New Roman"/>
+                <w:sz w:val="24"/>
+                <w:szCs w:val="24"/>
+              </w:rPr>
+              <w:t xml:space="preserve"> successfully.</w:t>
             </w:r>
           </w:p>
           <w:p>
@@ -28475,7 +28465,17 @@
                 <w:sz w:val="24"/>
                 <w:szCs w:val="24"/>
               </w:rPr>
-              <w:t xml:space="preserve">System check all products in database. If </w:t>
+              <w:t>System checks</w:t>
+            </w:r>
+            <w:bookmarkStart w:id="4" w:name="_GoBack"/>
+            <w:bookmarkEnd w:id="4"/>
+            <w:r>
+              <w:rPr>
+                <w:rFonts w:ascii="Times New Roman" w:hAnsi="Times New Roman" w:cs="Times New Roman"/>
+                <w:sz w:val="24"/>
+                <w:szCs w:val="24"/>
+              </w:rPr>
+              <w:t xml:space="preserve"> all products in database. If </w:t>
             </w:r>
             <w:r>
               <w:rPr>
@@ -32991,7 +32991,7 @@
   <a:extraClrSchemeLst/>
   <a:extLst>
     <a:ext uri="{05A4C25C-085E-4340-85A3-A5531E510DB2}">
-      <thm15:themeFamily xmlns:thm15="http://schemas.microsoft.com/office/thememl/2012/main" xmlns="" name="Office Theme" id="{62F939B6-93AF-4DB8-9C6B-D6C7DFDC589F}" vid="{4A3C46E8-61CC-4603-A589-7422A47A8E4A}"/>
+      <thm15:themeFamily xmlns="" xmlns:thm15="http://schemas.microsoft.com/office/thememl/2012/main" name="Office Theme" id="{62F939B6-93AF-4DB8-9C6B-D6C7DFDC589F}" vid="{4A3C46E8-61CC-4603-A589-7422A47A8E4A}"/>
     </a:ext>
   </a:extLst>
 </a:theme>
@@ -33002,7 +33002,7 @@
 </file>
 
 <file path=customXml/itemProps1.xml><?xml version="1.0" encoding="utf-8"?>
-<ds:datastoreItem xmlns:ds="http://schemas.openxmlformats.org/officeDocument/2006/customXml" ds:itemID="{903AB93C-555A-4BB5-B1F8-B93BE80D69E8}">
+<ds:datastoreItem xmlns:ds="http://schemas.openxmlformats.org/officeDocument/2006/customXml" ds:itemID="{D4F97BBD-AB8A-40AC-B2AF-C722EF881686}">
   <ds:schemaRefs>
     <ds:schemaRef ds:uri="http://schemas.openxmlformats.org/officeDocument/2006/bibliography"/>
   </ds:schemaRefs>

</xml_diff>